<commit_message>
Revert "Revert "Firebase Login""
This reverts commit 60b9ba544f0a63e86d789873cbc56260403eb832.

# Conflicts:
#	.idea/gradle.xml
#	gradle/wrapper/gradle-wrapper.properties
</commit_message>
<xml_diff>
--- a/Projektdokumentation.docx
+++ b/Projektdokumentation.docx
@@ -1433,19 +1433,17 @@
       <w:r>
         <w:br w:type="page"/>
       </w:r>
-      <w:bookmarkStart w:id="0" w:name="_GoBack"/>
-      <w:bookmarkEnd w:id="0"/>
     </w:p>
     <w:p>
       <w:pPr>
         <w:pStyle w:val="berschrift1"/>
       </w:pPr>
-      <w:bookmarkStart w:id="1" w:name="_Toc31578110"/>
+      <w:bookmarkStart w:id="0" w:name="_Toc31578110"/>
       <w:r>
         <w:lastRenderedPageBreak/>
         <w:t>3. Projektauftrag</w:t>
       </w:r>
-      <w:bookmarkEnd w:id="1"/>
+      <w:bookmarkEnd w:id="0"/>
     </w:p>
     <w:p>
       <w:pPr>
@@ -1576,7 +1574,7 @@
           <w:szCs w:val="32"/>
         </w:rPr>
       </w:pPr>
-      <w:bookmarkStart w:id="2" w:name="_Toc31578111"/>
+      <w:bookmarkStart w:id="1" w:name="_Toc31578111"/>
       <w:r>
         <w:rPr>
           <w:color w:val="000000" w:themeColor="text1"/>
@@ -1585,7 +1583,7 @@
         </w:rPr>
         <w:t>3.1 Projektumfeld</w:t>
       </w:r>
-      <w:bookmarkEnd w:id="2"/>
+      <w:bookmarkEnd w:id="1"/>
     </w:p>
     <w:p/>
     <w:p>
@@ -1668,7 +1666,21 @@
           <w:sz w:val="24"/>
           <w:szCs w:val="24"/>
         </w:rPr>
-        <w:t>Die Anwendung wird in Android Studio DIE entwickelt und getestet. Zur Testumgebung  gehör</w:t>
+        <w:t xml:space="preserve">Die Anwendung wird in Android Studio </w:t>
+      </w:r>
+      <w:r>
+        <w:rPr>
+          <w:sz w:val="24"/>
+          <w:szCs w:val="24"/>
+        </w:rPr>
+        <w:t>IDE</w:t>
+      </w:r>
+      <w:r>
+        <w:rPr>
+          <w:sz w:val="24"/>
+          <w:szCs w:val="24"/>
+        </w:rPr>
+        <w:t xml:space="preserve"> entwickelt und getestet. Zur Testumgebung  gehör</w:t>
       </w:r>
       <w:r>
         <w:rPr>
@@ -1696,7 +1708,16 @@
           <w:sz w:val="24"/>
           <w:szCs w:val="24"/>
         </w:rPr>
-        <w:t xml:space="preserve"> im Unterricht zur Verfügung gestellte Endgerät </w:t>
+        <w:t xml:space="preserve"> im U</w:t>
+      </w:r>
+      <w:bookmarkStart w:id="2" w:name="_GoBack"/>
+      <w:bookmarkEnd w:id="2"/>
+      <w:r>
+        <w:rPr>
+          <w:sz w:val="24"/>
+          <w:szCs w:val="24"/>
+        </w:rPr>
+        <w:t xml:space="preserve">nterricht zur Verfügung gestellte Endgerät </w:t>
       </w:r>
       <w:r>
         <w:rPr>
@@ -2533,12 +2554,26 @@
                 <w:tab w:val="center" w:pos="1992"/>
               </w:tabs>
               <w:cnfStyle w:val="000000100000" w:firstRow="0" w:lastRow="0" w:firstColumn="0" w:lastColumn="0" w:oddVBand="0" w:evenVBand="0" w:oddHBand="1" w:evenHBand="0" w:firstRowFirstColumn="0" w:firstRowLastColumn="0" w:lastRowFirstColumn="0" w:lastRowLastColumn="0"/>
+              <w:rPr>
+                <w:b/>
+                <w:bCs/>
+              </w:rPr>
             </w:pPr>
             <w:r>
               <w:tab/>
+            </w:r>
+            <w:r>
+              <w:rPr>
+                <w:b/>
+                <w:bCs/>
+              </w:rPr>
               <w:t>173h</w:t>
             </w:r>
             <w:r>
+              <w:rPr>
+                <w:b/>
+                <w:bCs/>
+              </w:rPr>
               <w:tab/>
             </w:r>
           </w:p>
@@ -5493,10 +5528,7 @@
               <w:cnfStyle w:val="100000000000" w:firstRow="1" w:lastRow="0" w:firstColumn="0" w:lastColumn="0" w:oddVBand="0" w:evenVBand="0" w:oddHBand="0" w:evenHBand="0" w:firstRowFirstColumn="0" w:firstRowLastColumn="0" w:lastRowFirstColumn="0" w:lastRowLastColumn="0"/>
             </w:pPr>
             <w:r>
-              <w:t>Zeit</w:t>
-            </w:r>
-            <w:r>
-              <w:t xml:space="preserve"> geplant</w:t>
+              <w:t>Zeit geplant</w:t>
             </w:r>
           </w:p>
         </w:tc>
@@ -5627,10 +5659,7 @@
               <w:cnfStyle w:val="000000000000" w:firstRow="0" w:lastRow="0" w:firstColumn="0" w:lastColumn="0" w:oddVBand="0" w:evenVBand="0" w:oddHBand="0" w:evenHBand="0" w:firstRowFirstColumn="0" w:firstRowLastColumn="0" w:lastRowFirstColumn="0" w:lastRowLastColumn="0"/>
             </w:pPr>
             <w:r>
-              <w:t>1</w:t>
-            </w:r>
-            <w:r>
-              <w:t>5h</w:t>
+              <w:t>15h</w:t>
             </w:r>
           </w:p>
         </w:tc>
@@ -36285,6 +36314,23 @@
 </file>
 
 <file path=customXml/item1.xml><?xml version="1.0" encoding="utf-8"?>
+<?mso-contentType ?>
+<FormTemplates xmlns="http://schemas.microsoft.com/sharepoint/v3/contenttype/forms">
+  <Display>DocumentLibraryForm</Display>
+  <Edit>DocumentLibraryForm</Edit>
+  <New>DocumentLibraryForm</New>
+</FormTemplates>
+</file>
+
+<file path=customXml/item2.xml><?xml version="1.0" encoding="utf-8"?>
+<p:properties xmlns:p="http://schemas.microsoft.com/office/2006/metadata/properties" xmlns:xsi="http://www.w3.org/2001/XMLSchema-instance" xmlns:pc="http://schemas.microsoft.com/office/infopath/2007/PartnerControls">
+  <documentManagement>
+    <MediaServiceKeyPoints xmlns="71af3243-3dd4-4a8d-8c0d-dd76da1f02a5" xsi:nil="true"/>
+  </documentManagement>
+</p:properties>
+</file>
+
+<file path=customXml/item3.xml><?xml version="1.0" encoding="utf-8"?>
 <ct:contentTypeSchema xmlns:ct="http://schemas.microsoft.com/office/2006/metadata/contentType" xmlns:ma="http://schemas.microsoft.com/office/2006/metadata/properties/metaAttributes" ct:_="" ma:_="" ma:contentTypeName="Document" ma:contentTypeID="0x01010079F111ED35F8CC479449609E8A0923A6" ma:contentTypeVersion="11" ma:contentTypeDescription="Create a new document." ma:contentTypeScope="" ma:versionID="1c2eb7a32e66fb6e4260f3771546a5e2">
   <xsd:schema xmlns:xsd="http://www.w3.org/2001/XMLSchema" xmlns:xs="http://www.w3.org/2001/XMLSchema" xmlns:p="http://schemas.microsoft.com/office/2006/metadata/properties" xmlns:ns2="71af3243-3dd4-4a8d-8c0d-dd76da1f02a5" xmlns:ns3="16c05727-aa75-4e4a-9b5f-8a80a1165891" targetNamespace="http://schemas.microsoft.com/office/2006/metadata/properties" ma:root="true" ma:fieldsID="04e1f6479c48b08974ba73b5ca973489" ns2:_="" ns3:_="">
     <xsd:import namespace="71af3243-3dd4-4a8d-8c0d-dd76da1f02a5"/>
@@ -36495,28 +36541,29 @@
 </ct:contentTypeSchema>
 </file>
 
-<file path=customXml/item2.xml><?xml version="1.0" encoding="utf-8"?>
-<p:properties xmlns:p="http://schemas.microsoft.com/office/2006/metadata/properties" xmlns:xsi="http://www.w3.org/2001/XMLSchema-instance" xmlns:pc="http://schemas.microsoft.com/office/infopath/2007/PartnerControls">
-  <documentManagement>
-    <MediaServiceKeyPoints xmlns="71af3243-3dd4-4a8d-8c0d-dd76da1f02a5" xsi:nil="true"/>
-  </documentManagement>
-</p:properties>
-</file>
-
-<file path=customXml/item3.xml><?xml version="1.0" encoding="utf-8"?>
-<?mso-contentType ?>
-<FormTemplates xmlns="http://schemas.microsoft.com/sharepoint/v3/contenttype/forms">
-  <Display>DocumentLibraryForm</Display>
-  <Edit>DocumentLibraryForm</Edit>
-  <New>DocumentLibraryForm</New>
-</FormTemplates>
-</file>
-
 <file path=customXml/item4.xml><?xml version="1.0" encoding="utf-8"?>
 <b:Sources xmlns:b="http://schemas.openxmlformats.org/officeDocument/2006/bibliography" xmlns="http://schemas.openxmlformats.org/officeDocument/2006/bibliography" SelectedStyle="\APASixthEditionOfficeOnline.xsl" StyleName="APA" Version="6"/>
 </file>
 
 <file path=customXml/itemProps1.xml><?xml version="1.0" encoding="utf-8"?>
+<ds:datastoreItem xmlns:ds="http://schemas.openxmlformats.org/officeDocument/2006/customXml" ds:itemID="{9320F051-0AB3-402E-918D-71903C685DB0}">
+  <ds:schemaRefs>
+    <ds:schemaRef ds:uri="http://schemas.microsoft.com/sharepoint/v3/contenttype/forms"/>
+  </ds:schemaRefs>
+</ds:datastoreItem>
+</file>
+
+<file path=customXml/itemProps2.xml><?xml version="1.0" encoding="utf-8"?>
+<ds:datastoreItem xmlns:ds="http://schemas.openxmlformats.org/officeDocument/2006/customXml" ds:itemID="{AB803AF9-C171-479D-AEF4-C20F010F4D17}">
+  <ds:schemaRefs>
+    <ds:schemaRef ds:uri="http://schemas.microsoft.com/office/2006/metadata/properties"/>
+    <ds:schemaRef ds:uri="http://schemas.microsoft.com/office/infopath/2007/PartnerControls"/>
+    <ds:schemaRef ds:uri="71af3243-3dd4-4a8d-8c0d-dd76da1f02a5"/>
+  </ds:schemaRefs>
+</ds:datastoreItem>
+</file>
+
+<file path=customXml/itemProps3.xml><?xml version="1.0" encoding="utf-8"?>
 <ds:datastoreItem xmlns:ds="http://schemas.openxmlformats.org/officeDocument/2006/customXml" ds:itemID="{09C5DA44-A239-477B-9C26-D4842FB557B5}">
   <ds:schemaRefs>
     <ds:schemaRef ds:uri="http://schemas.microsoft.com/office/2006/metadata/contentType"/>
@@ -36535,26 +36582,8 @@
 </ds:datastoreItem>
 </file>
 
-<file path=customXml/itemProps2.xml><?xml version="1.0" encoding="utf-8"?>
-<ds:datastoreItem xmlns:ds="http://schemas.openxmlformats.org/officeDocument/2006/customXml" ds:itemID="{AB803AF9-C171-479D-AEF4-C20F010F4D17}">
-  <ds:schemaRefs>
-    <ds:schemaRef ds:uri="http://schemas.microsoft.com/office/2006/metadata/properties"/>
-    <ds:schemaRef ds:uri="http://schemas.microsoft.com/office/infopath/2007/PartnerControls"/>
-    <ds:schemaRef ds:uri="71af3243-3dd4-4a8d-8c0d-dd76da1f02a5"/>
-  </ds:schemaRefs>
-</ds:datastoreItem>
-</file>
-
-<file path=customXml/itemProps3.xml><?xml version="1.0" encoding="utf-8"?>
-<ds:datastoreItem xmlns:ds="http://schemas.openxmlformats.org/officeDocument/2006/customXml" ds:itemID="{9320F051-0AB3-402E-918D-71903C685DB0}">
-  <ds:schemaRefs>
-    <ds:schemaRef ds:uri="http://schemas.microsoft.com/sharepoint/v3/contenttype/forms"/>
-  </ds:schemaRefs>
-</ds:datastoreItem>
-</file>
-
 <file path=customXml/itemProps4.xml><?xml version="1.0" encoding="utf-8"?>
-<ds:datastoreItem xmlns:ds="http://schemas.openxmlformats.org/officeDocument/2006/customXml" ds:itemID="{E9C0F70E-456C-40D5-A368-8B9DA5B01A55}">
+<ds:datastoreItem xmlns:ds="http://schemas.openxmlformats.org/officeDocument/2006/customXml" ds:itemID="{AD32B18B-5C7A-4E86-99FF-8FEF3D2994A6}">
   <ds:schemaRefs>
     <ds:schemaRef ds:uri="http://schemas.openxmlformats.org/officeDocument/2006/bibliography"/>
   </ds:schemaRefs>

</xml_diff>

<commit_message>
Revert "Merge branch 'master' of https://github.com/Kornelbg/madn"
This reverts commit a37429d1bcc40210ddf669bef387c584af14ef59, reversing
changes made to b0258f64a2bda8942212ed7a31f1d5b0638fc8f1.
</commit_message>
<xml_diff>
--- a/Projektdokumentation.docx
+++ b/Projektdokumentation.docx
@@ -164,7 +164,7 @@
           <w:r>
             <w:fldChar w:fldCharType="separate"/>
           </w:r>
-          <w:hyperlink w:anchor="_Toc31578110" w:history="1">
+          <w:hyperlink w:anchor="_Toc30686249" w:history="1">
             <w:r>
               <w:rPr>
                 <w:rStyle w:val="Hyperlink"/>
@@ -187,7 +187,7 @@
               <w:rPr>
                 <w:webHidden/>
               </w:rPr>
-              <w:instrText xml:space="preserve"> PAGEREF _Toc31578110 \h </w:instrText>
+              <w:instrText xml:space="preserve"> PAGEREF _Toc30686249 \h </w:instrText>
             </w:r>
             <w:r>
               <w:rPr>
@@ -224,7 +224,7 @@
               <w:lang w:eastAsia="de-DE"/>
             </w:rPr>
           </w:pPr>
-          <w:hyperlink w:anchor="_Toc31578111" w:history="1">
+          <w:hyperlink w:anchor="_Toc30686250" w:history="1">
             <w:r>
               <w:rPr>
                 <w:rStyle w:val="Hyperlink"/>
@@ -247,7 +247,7 @@
               <w:rPr>
                 <w:webHidden/>
               </w:rPr>
-              <w:instrText xml:space="preserve"> PAGEREF _Toc31578111 \h </w:instrText>
+              <w:instrText xml:space="preserve"> PAGEREF _Toc30686250 \h </w:instrText>
             </w:r>
             <w:r>
               <w:rPr>
@@ -284,7 +284,7 @@
               <w:lang w:eastAsia="de-DE"/>
             </w:rPr>
           </w:pPr>
-          <w:hyperlink w:anchor="_Toc31578112" w:history="1">
+          <w:hyperlink w:anchor="_Toc30686251" w:history="1">
             <w:r>
               <w:rPr>
                 <w:rStyle w:val="Hyperlink"/>
@@ -307,7 +307,7 @@
               <w:rPr>
                 <w:webHidden/>
               </w:rPr>
-              <w:instrText xml:space="preserve"> PAGEREF _Toc31578112 \h </w:instrText>
+              <w:instrText xml:space="preserve"> PAGEREF _Toc30686251 \h </w:instrText>
             </w:r>
             <w:r>
               <w:rPr>
@@ -344,7 +344,7 @@
               <w:lang w:eastAsia="de-DE"/>
             </w:rPr>
           </w:pPr>
-          <w:hyperlink w:anchor="_Toc31578113" w:history="1">
+          <w:hyperlink w:anchor="_Toc30686252" w:history="1">
             <w:r>
               <w:rPr>
                 <w:rStyle w:val="Hyperlink"/>
@@ -367,7 +367,7 @@
               <w:rPr>
                 <w:webHidden/>
               </w:rPr>
-              <w:instrText xml:space="preserve"> PAGEREF _Toc31578113 \h </w:instrText>
+              <w:instrText xml:space="preserve"> PAGEREF _Toc30686252 \h </w:instrText>
             </w:r>
             <w:r>
               <w:rPr>
@@ -405,7 +405,7 @@
               <w:lang w:eastAsia="de-DE"/>
             </w:rPr>
           </w:pPr>
-          <w:hyperlink w:anchor="_Toc31578114" w:history="1">
+          <w:hyperlink w:anchor="_Toc30686253" w:history="1">
             <w:r>
               <w:rPr>
                 <w:rStyle w:val="Hyperlink"/>
@@ -428,7 +428,7 @@
               <w:rPr>
                 <w:webHidden/>
               </w:rPr>
-              <w:instrText xml:space="preserve"> PAGEREF _Toc31578114 \h </w:instrText>
+              <w:instrText xml:space="preserve"> PAGEREF _Toc30686253 \h </w:instrText>
             </w:r>
             <w:r>
               <w:rPr>
@@ -465,7 +465,7 @@
               <w:lang w:eastAsia="de-DE"/>
             </w:rPr>
           </w:pPr>
-          <w:hyperlink w:anchor="_Toc31578115" w:history="1">
+          <w:hyperlink w:anchor="_Toc30686254" w:history="1">
             <w:r>
               <w:rPr>
                 <w:rStyle w:val="Hyperlink"/>
@@ -488,7 +488,7 @@
               <w:rPr>
                 <w:webHidden/>
               </w:rPr>
-              <w:instrText xml:space="preserve"> PAGEREF _Toc31578115 \h </w:instrText>
+              <w:instrText xml:space="preserve"> PAGEREF _Toc30686254 \h </w:instrText>
             </w:r>
             <w:r>
               <w:rPr>
@@ -525,7 +525,7 @@
               <w:lang w:eastAsia="de-DE"/>
             </w:rPr>
           </w:pPr>
-          <w:hyperlink w:anchor="_Toc31578116" w:history="1">
+          <w:hyperlink w:anchor="_Toc30686255" w:history="1">
             <w:r>
               <w:rPr>
                 <w:rStyle w:val="Hyperlink"/>
@@ -548,7 +548,248 @@
               <w:rPr>
                 <w:webHidden/>
               </w:rPr>
-              <w:instrText xml:space="preserve"> PAGEREF _Toc31578116 \h </w:instrText>
+              <w:instrText xml:space="preserve"> PAGEREF _Toc30686255 \h </w:instrText>
+            </w:r>
+            <w:r>
+              <w:rPr>
+                <w:webHidden/>
+              </w:rPr>
+            </w:r>
+            <w:r>
+              <w:rPr>
+                <w:webHidden/>
+              </w:rPr>
+              <w:fldChar w:fldCharType="separate"/>
+            </w:r>
+            <w:r>
+              <w:rPr>
+                <w:webHidden/>
+              </w:rPr>
+              <w:t>4</w:t>
+            </w:r>
+            <w:r>
+              <w:rPr>
+                <w:webHidden/>
+              </w:rPr>
+              <w:fldChar w:fldCharType="end"/>
+            </w:r>
+          </w:hyperlink>
+        </w:p>
+        <w:p>
+          <w:pPr>
+            <w:pStyle w:val="Verzeichnis2"/>
+            <w:rPr>
+              <w:color w:val="auto"/>
+              <w:sz w:val="22"/>
+              <w:szCs w:val="22"/>
+              <w:lang w:eastAsia="de-DE"/>
+            </w:rPr>
+          </w:pPr>
+          <w:hyperlink w:anchor="_Toc30686256" w:history="1">
+            <w:r>
+              <w:rPr>
+                <w:rStyle w:val="Hyperlink"/>
+              </w:rPr>
+              <w:t>4.3 Beschreibung des Soll-Konzepts</w:t>
+            </w:r>
+            <w:r>
+              <w:rPr>
+                <w:webHidden/>
+              </w:rPr>
+              <w:tab/>
+            </w:r>
+            <w:r>
+              <w:rPr>
+                <w:webHidden/>
+              </w:rPr>
+              <w:fldChar w:fldCharType="begin"/>
+            </w:r>
+            <w:r>
+              <w:rPr>
+                <w:webHidden/>
+              </w:rPr>
+              <w:instrText xml:space="preserve"> PAGEREF _Toc30686256 \h </w:instrText>
+            </w:r>
+            <w:r>
+              <w:rPr>
+                <w:webHidden/>
+              </w:rPr>
+            </w:r>
+            <w:r>
+              <w:rPr>
+                <w:webHidden/>
+              </w:rPr>
+              <w:fldChar w:fldCharType="separate"/>
+            </w:r>
+            <w:r>
+              <w:rPr>
+                <w:webHidden/>
+              </w:rPr>
+              <w:t>4</w:t>
+            </w:r>
+            <w:r>
+              <w:rPr>
+                <w:webHidden/>
+              </w:rPr>
+              <w:fldChar w:fldCharType="end"/>
+            </w:r>
+          </w:hyperlink>
+        </w:p>
+        <w:p>
+          <w:pPr>
+            <w:pStyle w:val="Verzeichnis2"/>
+            <w:rPr>
+              <w:color w:val="auto"/>
+              <w:sz w:val="22"/>
+              <w:szCs w:val="22"/>
+              <w:lang w:eastAsia="de-DE"/>
+            </w:rPr>
+          </w:pPr>
+          <w:hyperlink w:anchor="_Toc30686257" w:history="1">
+            <w:r>
+              <w:rPr>
+                <w:rStyle w:val="Hyperlink"/>
+              </w:rPr>
+              <w:t>4.4 Vorgehensmodell</w:t>
+            </w:r>
+            <w:r>
+              <w:rPr>
+                <w:webHidden/>
+              </w:rPr>
+              <w:tab/>
+            </w:r>
+            <w:r>
+              <w:rPr>
+                <w:webHidden/>
+              </w:rPr>
+              <w:fldChar w:fldCharType="begin"/>
+            </w:r>
+            <w:r>
+              <w:rPr>
+                <w:webHidden/>
+              </w:rPr>
+              <w:instrText xml:space="preserve"> PAGEREF _Toc30686257 \h </w:instrText>
+            </w:r>
+            <w:r>
+              <w:rPr>
+                <w:webHidden/>
+              </w:rPr>
+            </w:r>
+            <w:r>
+              <w:rPr>
+                <w:webHidden/>
+              </w:rPr>
+              <w:fldChar w:fldCharType="separate"/>
+            </w:r>
+            <w:r>
+              <w:rPr>
+                <w:webHidden/>
+              </w:rPr>
+              <w:t>4</w:t>
+            </w:r>
+            <w:r>
+              <w:rPr>
+                <w:webHidden/>
+              </w:rPr>
+              <w:fldChar w:fldCharType="end"/>
+            </w:r>
+          </w:hyperlink>
+        </w:p>
+        <w:p>
+          <w:pPr>
+            <w:pStyle w:val="Verzeichnis2"/>
+            <w:rPr>
+              <w:color w:val="auto"/>
+              <w:sz w:val="22"/>
+              <w:szCs w:val="22"/>
+              <w:lang w:eastAsia="de-DE"/>
+            </w:rPr>
+          </w:pPr>
+          <w:hyperlink w:anchor="_Toc30686258" w:history="1">
+            <w:r>
+              <w:rPr>
+                <w:rStyle w:val="Hyperlink"/>
+              </w:rPr>
+              <w:t>4.5 Zeitplanung</w:t>
+            </w:r>
+            <w:r>
+              <w:rPr>
+                <w:webHidden/>
+              </w:rPr>
+              <w:tab/>
+            </w:r>
+            <w:r>
+              <w:rPr>
+                <w:webHidden/>
+              </w:rPr>
+              <w:fldChar w:fldCharType="begin"/>
+            </w:r>
+            <w:r>
+              <w:rPr>
+                <w:webHidden/>
+              </w:rPr>
+              <w:instrText xml:space="preserve"> PAGEREF _Toc30686258 \h </w:instrText>
+            </w:r>
+            <w:r>
+              <w:rPr>
+                <w:webHidden/>
+              </w:rPr>
+            </w:r>
+            <w:r>
+              <w:rPr>
+                <w:webHidden/>
+              </w:rPr>
+              <w:fldChar w:fldCharType="separate"/>
+            </w:r>
+            <w:r>
+              <w:rPr>
+                <w:webHidden/>
+              </w:rPr>
+              <w:t>4</w:t>
+            </w:r>
+            <w:r>
+              <w:rPr>
+                <w:webHidden/>
+              </w:rPr>
+              <w:fldChar w:fldCharType="end"/>
+            </w:r>
+          </w:hyperlink>
+        </w:p>
+        <w:p>
+          <w:pPr>
+            <w:pStyle w:val="Verzeichnis1"/>
+            <w:rPr>
+              <w:b w:val="0"/>
+              <w:color w:val="auto"/>
+              <w:sz w:val="22"/>
+              <w:szCs w:val="22"/>
+              <w:lang w:eastAsia="de-DE"/>
+            </w:rPr>
+          </w:pPr>
+          <w:hyperlink w:anchor="_Toc30686259" w:history="1">
+            <w:r>
+              <w:rPr>
+                <w:rStyle w:val="Hyperlink"/>
+              </w:rPr>
+              <w:t>5. Projektdurchführung</w:t>
+            </w:r>
+            <w:r>
+              <w:rPr>
+                <w:webHidden/>
+              </w:rPr>
+              <w:tab/>
+            </w:r>
+            <w:r>
+              <w:rPr>
+                <w:webHidden/>
+              </w:rPr>
+              <w:fldChar w:fldCharType="begin"/>
+            </w:r>
+            <w:r>
+              <w:rPr>
+                <w:webHidden/>
+              </w:rPr>
+              <w:instrText xml:space="preserve"> PAGEREF _Toc30686259 \h </w:instrText>
             </w:r>
             <w:r>
               <w:rPr>
@@ -585,12 +826,12 @@
               <w:lang w:eastAsia="de-DE"/>
             </w:rPr>
           </w:pPr>
-          <w:hyperlink w:anchor="_Toc31578117" w:history="1">
+          <w:hyperlink w:anchor="_Toc30686260" w:history="1">
             <w:r>
               <w:rPr>
                 <w:rStyle w:val="Hyperlink"/>
               </w:rPr>
-              <w:t>4.3 Beschreibung des Soll-Konzepts</w:t>
+              <w:t>5.1 Implementierung</w:t>
             </w:r>
             <w:r>
               <w:rPr>
@@ -608,7 +849,7 @@
               <w:rPr>
                 <w:webHidden/>
               </w:rPr>
-              <w:instrText xml:space="preserve"> PAGEREF _Toc31578117 \h </w:instrText>
+              <w:instrText xml:space="preserve"> PAGEREF _Toc30686260 \h </w:instrText>
             </w:r>
             <w:r>
               <w:rPr>
@@ -645,12 +886,12 @@
               <w:lang w:eastAsia="de-DE"/>
             </w:rPr>
           </w:pPr>
-          <w:hyperlink w:anchor="_Toc31578118" w:history="1">
+          <w:hyperlink w:anchor="_Toc30686261" w:history="1">
             <w:r>
               <w:rPr>
                 <w:rStyle w:val="Hyperlink"/>
               </w:rPr>
-              <w:t>4.4 Vorgehensmodell</w:t>
+              <w:t>5.2 Qualitätssicherung</w:t>
             </w:r>
             <w:r>
               <w:rPr>
@@ -668,67 +909,7 @@
               <w:rPr>
                 <w:webHidden/>
               </w:rPr>
-              <w:instrText xml:space="preserve"> PAGEREF _Toc31578118 \h </w:instrText>
-            </w:r>
-            <w:r>
-              <w:rPr>
-                <w:webHidden/>
-              </w:rPr>
-            </w:r>
-            <w:r>
-              <w:rPr>
-                <w:webHidden/>
-              </w:rPr>
-              <w:fldChar w:fldCharType="separate"/>
-            </w:r>
-            <w:r>
-              <w:rPr>
-                <w:webHidden/>
-              </w:rPr>
-              <w:t>5</w:t>
-            </w:r>
-            <w:r>
-              <w:rPr>
-                <w:webHidden/>
-              </w:rPr>
-              <w:fldChar w:fldCharType="end"/>
-            </w:r>
-          </w:hyperlink>
-        </w:p>
-        <w:p>
-          <w:pPr>
-            <w:pStyle w:val="Verzeichnis2"/>
-            <w:rPr>
-              <w:color w:val="auto"/>
-              <w:sz w:val="22"/>
-              <w:szCs w:val="22"/>
-              <w:lang w:eastAsia="de-DE"/>
-            </w:rPr>
-          </w:pPr>
-          <w:hyperlink w:anchor="_Toc31578119" w:history="1">
-            <w:r>
-              <w:rPr>
-                <w:rStyle w:val="Hyperlink"/>
-              </w:rPr>
-              <w:t>4.5 Zeitplanung</w:t>
-            </w:r>
-            <w:r>
-              <w:rPr>
-                <w:webHidden/>
-              </w:rPr>
-              <w:tab/>
-            </w:r>
-            <w:r>
-              <w:rPr>
-                <w:webHidden/>
-              </w:rPr>
-              <w:fldChar w:fldCharType="begin"/>
-            </w:r>
-            <w:r>
-              <w:rPr>
-                <w:webHidden/>
-              </w:rPr>
-              <w:instrText xml:space="preserve"> PAGEREF _Toc31578119 \h </w:instrText>
+              <w:instrText xml:space="preserve"> PAGEREF _Toc30686261 \h </w:instrText>
             </w:r>
             <w:r>
               <w:rPr>
@@ -766,12 +947,12 @@
               <w:lang w:eastAsia="de-DE"/>
             </w:rPr>
           </w:pPr>
-          <w:hyperlink w:anchor="_Toc31578120" w:history="1">
+          <w:hyperlink w:anchor="_Toc30686262" w:history="1">
             <w:r>
               <w:rPr>
                 <w:rStyle w:val="Hyperlink"/>
               </w:rPr>
-              <w:t>5. Projektdurchführung</w:t>
+              <w:t>6. Projektabschluss</w:t>
             </w:r>
             <w:r>
               <w:rPr>
@@ -789,7 +970,7 @@
               <w:rPr>
                 <w:webHidden/>
               </w:rPr>
-              <w:instrText xml:space="preserve"> PAGEREF _Toc31578120 \h </w:instrText>
+              <w:instrText xml:space="preserve"> PAGEREF _Toc30686262 \h </w:instrText>
             </w:r>
             <w:r>
               <w:rPr>
@@ -826,12 +1007,12 @@
               <w:lang w:eastAsia="de-DE"/>
             </w:rPr>
           </w:pPr>
-          <w:hyperlink w:anchor="_Toc31578121" w:history="1">
+          <w:hyperlink w:anchor="_Toc30686263" w:history="1">
             <w:r>
               <w:rPr>
                 <w:rStyle w:val="Hyperlink"/>
               </w:rPr>
-              <w:t>5.1 Implementierung</w:t>
+              <w:t>6.1 Soll-Ist-Vergleich</w:t>
             </w:r>
             <w:r>
               <w:rPr>
@@ -849,7 +1030,7 @@
               <w:rPr>
                 <w:webHidden/>
               </w:rPr>
-              <w:instrText xml:space="preserve"> PAGEREF _Toc31578121 \h </w:instrText>
+              <w:instrText xml:space="preserve"> PAGEREF _Toc30686263 \h </w:instrText>
             </w:r>
             <w:r>
               <w:rPr>
@@ -886,12 +1067,12 @@
               <w:lang w:eastAsia="de-DE"/>
             </w:rPr>
           </w:pPr>
-          <w:hyperlink w:anchor="_Toc31578122" w:history="1">
+          <w:hyperlink w:anchor="_Toc30686264" w:history="1">
             <w:r>
               <w:rPr>
                 <w:rStyle w:val="Hyperlink"/>
               </w:rPr>
-              <w:t>5.2 Qualitätssicherung</w:t>
+              <w:t>6.2 Kostenanalyse</w:t>
             </w:r>
             <w:r>
               <w:rPr>
@@ -909,7 +1090,7 @@
               <w:rPr>
                 <w:webHidden/>
               </w:rPr>
-              <w:instrText xml:space="preserve"> PAGEREF _Toc31578122 \h </w:instrText>
+              <w:instrText xml:space="preserve"> PAGEREF _Toc30686264 \h </w:instrText>
             </w:r>
             <w:r>
               <w:rPr>
@@ -926,7 +1107,127 @@
               <w:rPr>
                 <w:webHidden/>
               </w:rPr>
-              <w:t>7</w:t>
+              <w:t>6</w:t>
+            </w:r>
+            <w:r>
+              <w:rPr>
+                <w:webHidden/>
+              </w:rPr>
+              <w:fldChar w:fldCharType="end"/>
+            </w:r>
+          </w:hyperlink>
+        </w:p>
+        <w:p>
+          <w:pPr>
+            <w:pStyle w:val="Verzeichnis2"/>
+            <w:rPr>
+              <w:color w:val="auto"/>
+              <w:sz w:val="22"/>
+              <w:szCs w:val="22"/>
+              <w:lang w:eastAsia="de-DE"/>
+            </w:rPr>
+          </w:pPr>
+          <w:hyperlink w:anchor="_Toc30686265" w:history="1">
+            <w:r>
+              <w:rPr>
+                <w:rStyle w:val="Hyperlink"/>
+              </w:rPr>
+              <w:t>6.3 Fazit</w:t>
+            </w:r>
+            <w:r>
+              <w:rPr>
+                <w:webHidden/>
+              </w:rPr>
+              <w:tab/>
+            </w:r>
+            <w:r>
+              <w:rPr>
+                <w:webHidden/>
+              </w:rPr>
+              <w:fldChar w:fldCharType="begin"/>
+            </w:r>
+            <w:r>
+              <w:rPr>
+                <w:webHidden/>
+              </w:rPr>
+              <w:instrText xml:space="preserve"> PAGEREF _Toc30686265 \h </w:instrText>
+            </w:r>
+            <w:r>
+              <w:rPr>
+                <w:webHidden/>
+              </w:rPr>
+            </w:r>
+            <w:r>
+              <w:rPr>
+                <w:webHidden/>
+              </w:rPr>
+              <w:fldChar w:fldCharType="separate"/>
+            </w:r>
+            <w:r>
+              <w:rPr>
+                <w:webHidden/>
+              </w:rPr>
+              <w:t>6</w:t>
+            </w:r>
+            <w:r>
+              <w:rPr>
+                <w:webHidden/>
+              </w:rPr>
+              <w:fldChar w:fldCharType="end"/>
+            </w:r>
+          </w:hyperlink>
+        </w:p>
+        <w:p>
+          <w:pPr>
+            <w:pStyle w:val="Verzeichnis2"/>
+            <w:rPr>
+              <w:color w:val="auto"/>
+              <w:sz w:val="22"/>
+              <w:szCs w:val="22"/>
+              <w:lang w:eastAsia="de-DE"/>
+            </w:rPr>
+          </w:pPr>
+          <w:hyperlink w:anchor="_Toc30686266" w:history="1">
+            <w:r>
+              <w:rPr>
+                <w:rStyle w:val="Hyperlink"/>
+              </w:rPr>
+              <w:t>6.4 Ausblick</w:t>
+            </w:r>
+            <w:r>
+              <w:rPr>
+                <w:webHidden/>
+              </w:rPr>
+              <w:tab/>
+            </w:r>
+            <w:r>
+              <w:rPr>
+                <w:webHidden/>
+              </w:rPr>
+              <w:fldChar w:fldCharType="begin"/>
+            </w:r>
+            <w:r>
+              <w:rPr>
+                <w:webHidden/>
+              </w:rPr>
+              <w:instrText xml:space="preserve"> PAGEREF _Toc30686266 \h </w:instrText>
+            </w:r>
+            <w:r>
+              <w:rPr>
+                <w:webHidden/>
+              </w:rPr>
+            </w:r>
+            <w:r>
+              <w:rPr>
+                <w:webHidden/>
+              </w:rPr>
+              <w:fldChar w:fldCharType="separate"/>
+            </w:r>
+            <w:r>
+              <w:rPr>
+                <w:webHidden/>
+              </w:rPr>
+              <w:t>6</w:t>
             </w:r>
             <w:r>
               <w:rPr>
@@ -947,12 +1248,12 @@
               <w:lang w:eastAsia="de-DE"/>
             </w:rPr>
           </w:pPr>
-          <w:hyperlink w:anchor="_Toc31578123" w:history="1">
+          <w:hyperlink w:anchor="_Toc30686267" w:history="1">
             <w:r>
               <w:rPr>
                 <w:rStyle w:val="Hyperlink"/>
               </w:rPr>
-              <w:t>6. Projektabschluss</w:t>
+              <w:t>7. Anhang</w:t>
             </w:r>
             <w:r>
               <w:rPr>
@@ -970,7 +1271,7 @@
               <w:rPr>
                 <w:webHidden/>
               </w:rPr>
-              <w:instrText xml:space="preserve"> PAGEREF _Toc31578123 \h </w:instrText>
+              <w:instrText xml:space="preserve"> PAGEREF _Toc30686267 \h </w:instrText>
             </w:r>
             <w:r>
               <w:rPr>
@@ -1007,12 +1308,12 @@
               <w:lang w:eastAsia="de-DE"/>
             </w:rPr>
           </w:pPr>
-          <w:hyperlink w:anchor="_Toc31578124" w:history="1">
+          <w:hyperlink w:anchor="_Toc30686268" w:history="1">
             <w:r>
               <w:rPr>
                 <w:rStyle w:val="Hyperlink"/>
               </w:rPr>
-              <w:t>6.1 Soll-Ist-Vergleich</w:t>
+              <w:t>7.1 Quellen</w:t>
             </w:r>
             <w:r>
               <w:rPr>
@@ -1030,7 +1331,7 @@
               <w:rPr>
                 <w:webHidden/>
               </w:rPr>
-              <w:instrText xml:space="preserve"> PAGEREF _Toc31578124 \h </w:instrText>
+              <w:instrText xml:space="preserve"> PAGEREF _Toc30686268 \h </w:instrText>
             </w:r>
             <w:r>
               <w:rPr>
@@ -1067,248 +1368,7 @@
               <w:lang w:eastAsia="de-DE"/>
             </w:rPr>
           </w:pPr>
-          <w:hyperlink w:anchor="_Toc31578125" w:history="1">
-            <w:r>
-              <w:rPr>
-                <w:rStyle w:val="Hyperlink"/>
-              </w:rPr>
-              <w:t>6.2 Kostenanalyse</w:t>
-            </w:r>
-            <w:r>
-              <w:rPr>
-                <w:webHidden/>
-              </w:rPr>
-              <w:tab/>
-            </w:r>
-            <w:r>
-              <w:rPr>
-                <w:webHidden/>
-              </w:rPr>
-              <w:fldChar w:fldCharType="begin"/>
-            </w:r>
-            <w:r>
-              <w:rPr>
-                <w:webHidden/>
-              </w:rPr>
-              <w:instrText xml:space="preserve"> PAGEREF _Toc31578125 \h </w:instrText>
-            </w:r>
-            <w:r>
-              <w:rPr>
-                <w:webHidden/>
-              </w:rPr>
-            </w:r>
-            <w:r>
-              <w:rPr>
-                <w:webHidden/>
-              </w:rPr>
-              <w:fldChar w:fldCharType="separate"/>
-            </w:r>
-            <w:r>
-              <w:rPr>
-                <w:webHidden/>
-              </w:rPr>
-              <w:t>8</w:t>
-            </w:r>
-            <w:r>
-              <w:rPr>
-                <w:webHidden/>
-              </w:rPr>
-              <w:fldChar w:fldCharType="end"/>
-            </w:r>
-          </w:hyperlink>
-        </w:p>
-        <w:p>
-          <w:pPr>
-            <w:pStyle w:val="Verzeichnis2"/>
-            <w:rPr>
-              <w:color w:val="auto"/>
-              <w:sz w:val="22"/>
-              <w:szCs w:val="22"/>
-              <w:lang w:eastAsia="de-DE"/>
-            </w:rPr>
-          </w:pPr>
-          <w:hyperlink w:anchor="_Toc31578126" w:history="1">
-            <w:r>
-              <w:rPr>
-                <w:rStyle w:val="Hyperlink"/>
-              </w:rPr>
-              <w:t>6.3 Fazit</w:t>
-            </w:r>
-            <w:r>
-              <w:rPr>
-                <w:webHidden/>
-              </w:rPr>
-              <w:tab/>
-            </w:r>
-            <w:r>
-              <w:rPr>
-                <w:webHidden/>
-              </w:rPr>
-              <w:fldChar w:fldCharType="begin"/>
-            </w:r>
-            <w:r>
-              <w:rPr>
-                <w:webHidden/>
-              </w:rPr>
-              <w:instrText xml:space="preserve"> PAGEREF _Toc31578126 \h </w:instrText>
-            </w:r>
-            <w:r>
-              <w:rPr>
-                <w:webHidden/>
-              </w:rPr>
-            </w:r>
-            <w:r>
-              <w:rPr>
-                <w:webHidden/>
-              </w:rPr>
-              <w:fldChar w:fldCharType="separate"/>
-            </w:r>
-            <w:r>
-              <w:rPr>
-                <w:webHidden/>
-              </w:rPr>
-              <w:t>8</w:t>
-            </w:r>
-            <w:r>
-              <w:rPr>
-                <w:webHidden/>
-              </w:rPr>
-              <w:fldChar w:fldCharType="end"/>
-            </w:r>
-          </w:hyperlink>
-        </w:p>
-        <w:p>
-          <w:pPr>
-            <w:pStyle w:val="Verzeichnis1"/>
-            <w:rPr>
-              <w:b w:val="0"/>
-              <w:color w:val="auto"/>
-              <w:sz w:val="22"/>
-              <w:szCs w:val="22"/>
-              <w:lang w:eastAsia="de-DE"/>
-            </w:rPr>
-          </w:pPr>
-          <w:hyperlink w:anchor="_Toc31578127" w:history="1">
-            <w:r>
-              <w:rPr>
-                <w:rStyle w:val="Hyperlink"/>
-              </w:rPr>
-              <w:t>7. Anhang</w:t>
-            </w:r>
-            <w:r>
-              <w:rPr>
-                <w:webHidden/>
-              </w:rPr>
-              <w:tab/>
-            </w:r>
-            <w:r>
-              <w:rPr>
-                <w:webHidden/>
-              </w:rPr>
-              <w:fldChar w:fldCharType="begin"/>
-            </w:r>
-            <w:r>
-              <w:rPr>
-                <w:webHidden/>
-              </w:rPr>
-              <w:instrText xml:space="preserve"> PAGEREF _Toc31578127 \h </w:instrText>
-            </w:r>
-            <w:r>
-              <w:rPr>
-                <w:webHidden/>
-              </w:rPr>
-            </w:r>
-            <w:r>
-              <w:rPr>
-                <w:webHidden/>
-              </w:rPr>
-              <w:fldChar w:fldCharType="separate"/>
-            </w:r>
-            <w:r>
-              <w:rPr>
-                <w:webHidden/>
-              </w:rPr>
-              <w:t>9</w:t>
-            </w:r>
-            <w:r>
-              <w:rPr>
-                <w:webHidden/>
-              </w:rPr>
-              <w:fldChar w:fldCharType="end"/>
-            </w:r>
-          </w:hyperlink>
-        </w:p>
-        <w:p>
-          <w:pPr>
-            <w:pStyle w:val="Verzeichnis2"/>
-            <w:rPr>
-              <w:color w:val="auto"/>
-              <w:sz w:val="22"/>
-              <w:szCs w:val="22"/>
-              <w:lang w:eastAsia="de-DE"/>
-            </w:rPr>
-          </w:pPr>
-          <w:hyperlink w:anchor="_Toc31578128" w:history="1">
-            <w:r>
-              <w:rPr>
-                <w:rStyle w:val="Hyperlink"/>
-              </w:rPr>
-              <w:t>7.1 Quellen</w:t>
-            </w:r>
-            <w:r>
-              <w:rPr>
-                <w:webHidden/>
-              </w:rPr>
-              <w:tab/>
-            </w:r>
-            <w:r>
-              <w:rPr>
-                <w:webHidden/>
-              </w:rPr>
-              <w:fldChar w:fldCharType="begin"/>
-            </w:r>
-            <w:r>
-              <w:rPr>
-                <w:webHidden/>
-              </w:rPr>
-              <w:instrText xml:space="preserve"> PAGEREF _Toc31578128 \h </w:instrText>
-            </w:r>
-            <w:r>
-              <w:rPr>
-                <w:webHidden/>
-              </w:rPr>
-            </w:r>
-            <w:r>
-              <w:rPr>
-                <w:webHidden/>
-              </w:rPr>
-              <w:fldChar w:fldCharType="separate"/>
-            </w:r>
-            <w:r>
-              <w:rPr>
-                <w:webHidden/>
-              </w:rPr>
-              <w:t>9</w:t>
-            </w:r>
-            <w:r>
-              <w:rPr>
-                <w:webHidden/>
-              </w:rPr>
-              <w:fldChar w:fldCharType="end"/>
-            </w:r>
-          </w:hyperlink>
-        </w:p>
-        <w:p>
-          <w:pPr>
-            <w:pStyle w:val="Verzeichnis2"/>
-            <w:rPr>
-              <w:color w:val="auto"/>
-              <w:sz w:val="22"/>
-              <w:szCs w:val="22"/>
-              <w:lang w:eastAsia="de-DE"/>
-            </w:rPr>
-          </w:pPr>
-          <w:hyperlink w:anchor="_Toc31578129" w:history="1">
+          <w:hyperlink w:anchor="_Toc30686269" w:history="1">
             <w:r>
               <w:rPr>
                 <w:rStyle w:val="Hyperlink"/>
@@ -1331,7 +1391,7 @@
               <w:rPr>
                 <w:webHidden/>
               </w:rPr>
-              <w:instrText xml:space="preserve"> PAGEREF _Toc31578129 \h </w:instrText>
+              <w:instrText xml:space="preserve"> PAGEREF _Toc30686269 \h </w:instrText>
             </w:r>
             <w:r>
               <w:rPr>
@@ -1348,7 +1408,7 @@
               <w:rPr>
                 <w:webHidden/>
               </w:rPr>
-              <w:t>9</w:t>
+              <w:t>7</w:t>
             </w:r>
             <w:r>
               <w:rPr>
@@ -1368,7 +1428,7 @@
               <w:lang w:eastAsia="de-DE"/>
             </w:rPr>
           </w:pPr>
-          <w:hyperlink w:anchor="_Toc31578130" w:history="1">
+          <w:hyperlink w:anchor="_Toc30686270" w:history="1">
             <w:r>
               <w:rPr>
                 <w:rStyle w:val="Hyperlink"/>
@@ -1391,7 +1451,7 @@
               <w:rPr>
                 <w:webHidden/>
               </w:rPr>
-              <w:instrText xml:space="preserve"> PAGEREF _Toc31578130 \h </w:instrText>
+              <w:instrText xml:space="preserve"> PAGEREF _Toc30686270 \h </w:instrText>
             </w:r>
             <w:r>
               <w:rPr>
@@ -1408,7 +1468,7 @@
               <w:rPr>
                 <w:webHidden/>
               </w:rPr>
-              <w:t>9</w:t>
+              <w:t>7</w:t>
             </w:r>
             <w:r>
               <w:rPr>
@@ -1433,19 +1493,17 @@
       <w:r>
         <w:br w:type="page"/>
       </w:r>
-      <w:bookmarkStart w:id="0" w:name="_GoBack"/>
-      <w:bookmarkEnd w:id="0"/>
     </w:p>
     <w:p>
       <w:pPr>
         <w:pStyle w:val="berschrift1"/>
       </w:pPr>
-      <w:bookmarkStart w:id="1" w:name="_Toc31578110"/>
+      <w:bookmarkStart w:id="0" w:name="_Toc30686249"/>
       <w:r>
         <w:lastRenderedPageBreak/>
         <w:t>3. Projektauftrag</w:t>
       </w:r>
-      <w:bookmarkEnd w:id="1"/>
+      <w:bookmarkEnd w:id="0"/>
     </w:p>
     <w:p>
       <w:pPr>
@@ -1576,7 +1634,7 @@
           <w:szCs w:val="32"/>
         </w:rPr>
       </w:pPr>
-      <w:bookmarkStart w:id="2" w:name="_Toc31578111"/>
+      <w:bookmarkStart w:id="1" w:name="_Toc30686250"/>
       <w:r>
         <w:rPr>
           <w:color w:val="000000" w:themeColor="text1"/>
@@ -1585,7 +1643,7 @@
         </w:rPr>
         <w:t>3.1 Projektumfeld</w:t>
       </w:r>
-      <w:bookmarkEnd w:id="2"/>
+      <w:bookmarkEnd w:id="1"/>
     </w:p>
     <w:p/>
     <w:p>
@@ -1716,7 +1774,7 @@
           <w:szCs w:val="32"/>
         </w:rPr>
       </w:pPr>
-      <w:bookmarkStart w:id="3" w:name="_Toc31578112"/>
+      <w:bookmarkStart w:id="2" w:name="_Toc30686251"/>
       <w:r>
         <w:rPr>
           <w:color w:val="000000" w:themeColor="text1"/>
@@ -1725,7 +1783,7 @@
         </w:rPr>
         <w:t>3.2 Projektziel</w:t>
       </w:r>
-      <w:bookmarkEnd w:id="3"/>
+      <w:bookmarkEnd w:id="2"/>
     </w:p>
     <w:p>
       <w:pPr>
@@ -1774,7 +1832,7 @@
           <w:szCs w:val="32"/>
         </w:rPr>
       </w:pPr>
-      <w:bookmarkStart w:id="4" w:name="_Toc31578113"/>
+      <w:bookmarkStart w:id="3" w:name="_Toc30686252"/>
       <w:r>
         <w:rPr>
           <w:color w:val="000000" w:themeColor="text1"/>
@@ -1783,7 +1841,7 @@
         </w:rPr>
         <w:t>3.3 Projektabgrenzung</w:t>
       </w:r>
-      <w:bookmarkEnd w:id="4"/>
+      <w:bookmarkEnd w:id="3"/>
     </w:p>
     <w:p>
       <w:pPr>
@@ -1842,11 +1900,11 @@
       <w:pPr>
         <w:pStyle w:val="berschrift1"/>
       </w:pPr>
-      <w:bookmarkStart w:id="5" w:name="_Toc31578114"/>
+      <w:bookmarkStart w:id="4" w:name="_Toc30686253"/>
       <w:r>
         <w:t>4. Projektplanung</w:t>
       </w:r>
-      <w:bookmarkEnd w:id="5"/>
+      <w:bookmarkEnd w:id="4"/>
     </w:p>
     <w:p>
       <w:pPr>
@@ -1857,7 +1915,7 @@
           <w:szCs w:val="32"/>
         </w:rPr>
       </w:pPr>
-      <w:bookmarkStart w:id="6" w:name="_Toc31578115"/>
+      <w:bookmarkStart w:id="5" w:name="_Toc30686254"/>
       <w:r>
         <w:rPr>
           <w:color w:val="000000" w:themeColor="text1"/>
@@ -1866,7 +1924,7 @@
         </w:rPr>
         <w:t>4.1 Allgemeine Beschreibung der Funktionalität der App</w:t>
       </w:r>
-      <w:bookmarkEnd w:id="6"/>
+      <w:bookmarkEnd w:id="5"/>
     </w:p>
     <w:p>
       <w:pPr>
@@ -2064,7 +2122,7 @@
           <w:szCs w:val="32"/>
         </w:rPr>
       </w:pPr>
-      <w:bookmarkStart w:id="7" w:name="_Toc31578116"/>
+      <w:bookmarkStart w:id="6" w:name="_Toc30686255"/>
       <w:r>
         <w:rPr>
           <w:color w:val="000000" w:themeColor="text1"/>
@@ -2073,7 +2131,7 @@
         </w:rPr>
         <w:t>4.2 Beschreibung des Ist-Zustandes</w:t>
       </w:r>
-      <w:bookmarkEnd w:id="7"/>
+      <w:bookmarkEnd w:id="6"/>
       <w:r>
         <w:rPr>
           <w:color w:val="000000" w:themeColor="text1"/>
@@ -2130,7 +2188,7 @@
           <w:szCs w:val="32"/>
         </w:rPr>
       </w:pPr>
-      <w:bookmarkStart w:id="8" w:name="_Toc31578117"/>
+      <w:bookmarkStart w:id="7" w:name="_Toc30686256"/>
       <w:r>
         <w:rPr>
           <w:color w:val="000000" w:themeColor="text1"/>
@@ -2139,7 +2197,7 @@
         </w:rPr>
         <w:t>4.3 Beschreibung des Soll-Konzepts</w:t>
       </w:r>
-      <w:bookmarkEnd w:id="8"/>
+      <w:bookmarkEnd w:id="7"/>
       <w:r>
         <w:rPr>
           <w:color w:val="000000" w:themeColor="text1"/>
@@ -2235,7 +2293,7 @@
           <w:szCs w:val="32"/>
         </w:rPr>
       </w:pPr>
-      <w:bookmarkStart w:id="9" w:name="_Toc31578118"/>
+      <w:bookmarkStart w:id="8" w:name="_Toc30686257"/>
       <w:r>
         <w:rPr>
           <w:color w:val="000000" w:themeColor="text1"/>
@@ -2244,7 +2302,7 @@
         </w:rPr>
         <w:t>4.4 Vorgehensmodell</w:t>
       </w:r>
-      <w:bookmarkEnd w:id="9"/>
+      <w:bookmarkEnd w:id="8"/>
     </w:p>
     <w:p/>
     <w:p>
@@ -2279,7 +2337,7 @@
           <w:szCs w:val="32"/>
         </w:rPr>
       </w:pPr>
-      <w:bookmarkStart w:id="10" w:name="_Toc31578119"/>
+      <w:bookmarkStart w:id="9" w:name="_Toc30686258"/>
       <w:r>
         <w:rPr>
           <w:color w:val="000000" w:themeColor="text1"/>
@@ -2288,7 +2346,7 @@
         </w:rPr>
         <w:t>4.5 Zeitplanung</w:t>
       </w:r>
-      <w:bookmarkEnd w:id="10"/>
+      <w:bookmarkEnd w:id="9"/>
       <w:r>
         <w:rPr>
           <w:color w:val="000000" w:themeColor="text1"/>
@@ -2562,7 +2620,7 @@
       <w:pPr>
         <w:pStyle w:val="berschrift1"/>
       </w:pPr>
-      <w:bookmarkStart w:id="11" w:name="_Toc31578120"/>
+      <w:bookmarkStart w:id="10" w:name="_Toc30686259"/>
       <w:r>
         <w:lastRenderedPageBreak/>
         <w:t xml:space="preserve">5. </w:t>
@@ -2570,7 +2628,7 @@
       <w:r>
         <w:t>Projektdurchführung</w:t>
       </w:r>
-      <w:bookmarkEnd w:id="11"/>
+      <w:bookmarkEnd w:id="10"/>
     </w:p>
     <w:p>
       <w:pPr>
@@ -2581,7 +2639,7 @@
           <w:szCs w:val="32"/>
         </w:rPr>
       </w:pPr>
-      <w:bookmarkStart w:id="12" w:name="_Toc31578121"/>
+      <w:bookmarkStart w:id="11" w:name="_Toc30686260"/>
       <w:r>
         <w:rPr>
           <w:color w:val="000000" w:themeColor="text1"/>
@@ -2590,7 +2648,7 @@
         </w:rPr>
         <w:t>5.1 Implementierung</w:t>
       </w:r>
-      <w:bookmarkEnd w:id="12"/>
+      <w:bookmarkEnd w:id="11"/>
     </w:p>
     <w:p/>
     <w:p>
@@ -3445,109 +3503,14 @@
           <w:tab w:val="left" w:pos="14656"/>
         </w:tabs>
         <w:spacing w:after="0" w:line="240" w:lineRule="auto"/>
-        <w:jc w:val="both"/>
         <w:rPr>
-          <w:rFonts w:eastAsia="Times New Roman" w:cs="Courier New"/>
+          <w:rFonts w:ascii="Courier New" w:eastAsia="Times New Roman" w:hAnsi="Courier New" w:cs="Courier New"/>
           <w:color w:val="000000"/>
-          <w:sz w:val="24"/>
-          <w:szCs w:val="24"/>
+          <w:sz w:val="20"/>
+          <w:szCs w:val="20"/>
           <w:lang w:eastAsia="de-DE"/>
         </w:rPr>
       </w:pPr>
-      <w:r>
-        <w:rPr>
-          <w:rFonts w:eastAsia="Times New Roman" w:cs="Courier New"/>
-          <w:color w:val="000000"/>
-          <w:sz w:val="24"/>
-          <w:szCs w:val="24"/>
-          <w:lang w:eastAsia="de-DE"/>
-        </w:rPr>
-        <w:t>Die Klasse Spiel erzeugt eine Klasse CreateSpiel diese beinhaltet die Klasse Spielfeld, diese ist für die Positionen und setzen Parameter der 72 Spielfelder zuständig.</w:t>
-      </w:r>
-    </w:p>
-    <w:p>
-      <w:pPr>
-        <w:shd w:val="clear" w:color="auto" w:fill="FFFFFF"/>
-        <w:tabs>
-          <w:tab w:val="left" w:pos="916"/>
-          <w:tab w:val="left" w:pos="1832"/>
-          <w:tab w:val="left" w:pos="2748"/>
-          <w:tab w:val="left" w:pos="3664"/>
-          <w:tab w:val="left" w:pos="4580"/>
-          <w:tab w:val="left" w:pos="5496"/>
-          <w:tab w:val="left" w:pos="6412"/>
-          <w:tab w:val="left" w:pos="7328"/>
-          <w:tab w:val="left" w:pos="8244"/>
-          <w:tab w:val="left" w:pos="9160"/>
-          <w:tab w:val="left" w:pos="10076"/>
-          <w:tab w:val="left" w:pos="10992"/>
-          <w:tab w:val="left" w:pos="11908"/>
-          <w:tab w:val="left" w:pos="12824"/>
-          <w:tab w:val="left" w:pos="13740"/>
-          <w:tab w:val="left" w:pos="14656"/>
-        </w:tabs>
-        <w:spacing w:after="0" w:line="240" w:lineRule="auto"/>
-        <w:jc w:val="both"/>
-        <w:rPr>
-          <w:rFonts w:eastAsia="Times New Roman" w:cs="Courier New"/>
-          <w:color w:val="000000"/>
-          <w:sz w:val="24"/>
-          <w:szCs w:val="24"/>
-          <w:lang w:eastAsia="de-DE"/>
-        </w:rPr>
-      </w:pPr>
-      <w:r>
-        <w:rPr>
-          <w:rFonts w:eastAsia="Times New Roman" w:cs="Courier New"/>
-          <w:color w:val="000000"/>
-          <w:sz w:val="24"/>
-          <w:szCs w:val="24"/>
-          <w:lang w:eastAsia="de-DE"/>
-        </w:rPr>
-        <w:t>Außerdem erzeugt die Klasse Spiel noch ein Array neue Spieler in dem die einzelnen Spieler und der Status deren Figuren gespeichert und angepasst wird, die Positionierung und Darstellung der Felder ist in der Kasse Spiel realisiert.</w:t>
-      </w:r>
-    </w:p>
-    <w:p>
-      <w:pPr>
-        <w:shd w:val="clear" w:color="auto" w:fill="FFFFFF"/>
-        <w:tabs>
-          <w:tab w:val="left" w:pos="916"/>
-          <w:tab w:val="left" w:pos="1832"/>
-          <w:tab w:val="left" w:pos="2748"/>
-          <w:tab w:val="left" w:pos="3664"/>
-          <w:tab w:val="left" w:pos="4580"/>
-          <w:tab w:val="left" w:pos="5496"/>
-          <w:tab w:val="left" w:pos="6412"/>
-          <w:tab w:val="left" w:pos="7328"/>
-          <w:tab w:val="left" w:pos="8244"/>
-          <w:tab w:val="left" w:pos="9160"/>
-          <w:tab w:val="left" w:pos="10076"/>
-          <w:tab w:val="left" w:pos="10992"/>
-          <w:tab w:val="left" w:pos="11908"/>
-          <w:tab w:val="left" w:pos="12824"/>
-          <w:tab w:val="left" w:pos="13740"/>
-          <w:tab w:val="left" w:pos="14656"/>
-        </w:tabs>
-        <w:spacing w:after="0" w:line="240" w:lineRule="auto"/>
-        <w:jc w:val="both"/>
-        <w:rPr>
-          <w:rFonts w:eastAsia="Times New Roman" w:cs="Courier New"/>
-          <w:color w:val="000000"/>
-          <w:sz w:val="24"/>
-          <w:szCs w:val="24"/>
-          <w:lang w:eastAsia="de-DE"/>
-        </w:rPr>
-      </w:pPr>
-      <w:r>
-        <w:rPr>
-          <w:rFonts w:eastAsia="Times New Roman" w:cs="Courier New"/>
-          <w:color w:val="000000"/>
-          <w:sz w:val="24"/>
-          <w:szCs w:val="24"/>
-          <w:lang w:eastAsia="de-DE"/>
-        </w:rPr>
-        <w:t>Diese erzeugt einen neuen Thread der für die Steuerung des Spieles zuständig ist.</w:t>
-      </w:r>
     </w:p>
     <w:p>
       <w:pPr>
@@ -3939,16 +3902,6 @@
           <w:lang w:eastAsia="de-DE"/>
         </w:rPr>
         <w:br/>
-      </w:r>
-      <w:r>
-        <w:rPr>
-          <w:rFonts w:ascii="Courier New" w:eastAsia="Times New Roman" w:hAnsi="Courier New" w:cs="Courier New"/>
-          <w:color w:val="000000"/>
-          <w:sz w:val="20"/>
-          <w:szCs w:val="20"/>
-          <w:lang w:eastAsia="de-DE"/>
-        </w:rPr>
-        <w:lastRenderedPageBreak/>
         <w:t xml:space="preserve">      </w:t>
       </w:r>
       <w:r>
@@ -4333,6 +4286,16 @@
           <w:lang w:eastAsia="de-DE"/>
         </w:rPr>
         <w:br/>
+      </w:r>
+      <w:r>
+        <w:rPr>
+          <w:rFonts w:ascii="Courier New" w:eastAsia="Times New Roman" w:hAnsi="Courier New" w:cs="Courier New"/>
+          <w:color w:val="000000"/>
+          <w:sz w:val="20"/>
+          <w:szCs w:val="20"/>
+          <w:lang w:eastAsia="de-DE"/>
+        </w:rPr>
+        <w:lastRenderedPageBreak/>
         <w:t xml:space="preserve">            </w:t>
       </w:r>
       <w:r>
@@ -5302,8 +5265,13 @@
     <w:p>
       <w:pPr>
         <w:pStyle w:val="berschrift2"/>
-      </w:pPr>
-      <w:bookmarkStart w:id="13" w:name="_Toc31578122"/>
+        <w:rPr>
+          <w:color w:val="000000" w:themeColor="text1"/>
+          <w:sz w:val="32"/>
+          <w:szCs w:val="32"/>
+        </w:rPr>
+      </w:pPr>
+      <w:bookmarkStart w:id="12" w:name="_Toc30686261"/>
       <w:r>
         <w:rPr>
           <w:color w:val="000000" w:themeColor="text1"/>
@@ -5312,54 +5280,18 @@
         </w:rPr>
         <w:t>5.2 Qualitätssicherung</w:t>
       </w:r>
-      <w:bookmarkEnd w:id="13"/>
-    </w:p>
-    <w:p/>
-    <w:p>
-      <w:pPr>
-        <w:jc w:val="both"/>
-        <w:rPr>
-          <w:sz w:val="24"/>
-          <w:szCs w:val="24"/>
-        </w:rPr>
-      </w:pPr>
+      <w:bookmarkEnd w:id="12"/>
       <w:r>
-        <w:rPr>
-          <w:sz w:val="24"/>
-          <w:szCs w:val="24"/>
-        </w:rPr>
-        <w:t xml:space="preserve">Die Tests wurden </w:t>
-      </w:r>
-      <w:r>
-        <w:rPr>
-          <w:sz w:val="24"/>
-          <w:szCs w:val="24"/>
-        </w:rPr>
-        <w:t>direkt nach der Implementierung von jeweiligen Methoden bzw. nach der Umsetzung der Logik durchgeführt. Die hier verwendete Test-Methode heißt Schreibtisch Test.</w:t>
+        <w:br w:type="page"/>
       </w:r>
     </w:p>
     <w:p>
       <w:pPr>
-        <w:jc w:val="both"/>
-        <w:rPr>
-          <w:sz w:val="24"/>
-          <w:szCs w:val="24"/>
-        </w:rPr>
-      </w:pPr>
+        <w:pStyle w:val="berschrift1"/>
+      </w:pPr>
+      <w:bookmarkStart w:id="13" w:name="_Toc30686262"/>
       <w:r>
-        <w:rPr>
-          <w:sz w:val="24"/>
-          <w:szCs w:val="24"/>
-        </w:rPr>
-        <w:t xml:space="preserve">Zudem wurden die beiden Entwickler durch die umfangreiche Debugging Mechanismen von Android Studio und aussagekräftige Logs, die zur Laufzeit generiert wurden, unterstützt.  </w:t>
-      </w:r>
-    </w:p>
-    <w:p>
-      <w:pPr>
-        <w:pStyle w:val="berschrift1"/>
-      </w:pPr>
-      <w:bookmarkStart w:id="14" w:name="_Toc31578123"/>
-      <w:r>
+        <w:lastRenderedPageBreak/>
         <w:t xml:space="preserve">6. </w:t>
       </w:r>
       <w:r>
@@ -5368,7 +5300,7 @@
       <w:r>
         <w:t>abschluss</w:t>
       </w:r>
-      <w:bookmarkEnd w:id="14"/>
+      <w:bookmarkEnd w:id="13"/>
     </w:p>
     <w:p>
       <w:pPr>
@@ -5379,7 +5311,7 @@
           <w:szCs w:val="32"/>
         </w:rPr>
       </w:pPr>
-      <w:bookmarkStart w:id="15" w:name="_Toc31578124"/>
+      <w:bookmarkStart w:id="14" w:name="_Toc30686263"/>
       <w:r>
         <w:rPr>
           <w:color w:val="000000" w:themeColor="text1"/>
@@ -5388,7 +5320,7 @@
         </w:rPr>
         <w:t>6.1 Soll-Ist-Vergleich</w:t>
       </w:r>
-      <w:bookmarkEnd w:id="15"/>
+      <w:bookmarkEnd w:id="14"/>
       <w:r>
         <w:rPr>
           <w:color w:val="000000" w:themeColor="text1"/>
@@ -5399,58 +5331,6 @@
       </w:r>
     </w:p>
     <w:p/>
-    <w:p>
-      <w:pPr>
-        <w:jc w:val="both"/>
-        <w:rPr>
-          <w:sz w:val="24"/>
-          <w:szCs w:val="24"/>
-        </w:rPr>
-      </w:pPr>
-      <w:r>
-        <w:rPr>
-          <w:sz w:val="24"/>
-          <w:szCs w:val="24"/>
-        </w:rPr>
-        <w:t xml:space="preserve">Das Projekt konnte wie geplant in ~170 Stunden abgeschlossen werden, es konnten allerdings mehre Zeit Abweichungen festgestellt werden. Der zeitliche Aufwand </w:t>
-      </w:r>
-      <w:r>
-        <w:rPr>
-          <w:sz w:val="24"/>
-          <w:szCs w:val="24"/>
-        </w:rPr>
-        <w:lastRenderedPageBreak/>
-        <w:t xml:space="preserve">der Implementierung sowie der Konzeption wurde unterschätzt, </w:t>
-      </w:r>
-      <w:r>
-        <w:rPr>
-          <w:sz w:val="24"/>
-          <w:szCs w:val="24"/>
-        </w:rPr>
-        <w:t>denn</w:t>
-      </w:r>
-      <w:r>
-        <w:rPr>
-          <w:sz w:val="24"/>
-          <w:szCs w:val="24"/>
-        </w:rPr>
-        <w:t xml:space="preserve"> notwendige Einarbeitung in die Android Studio Umgebung erforderlich</w:t>
-      </w:r>
-      <w:r>
-        <w:rPr>
-          <w:sz w:val="24"/>
-          <w:szCs w:val="24"/>
-        </w:rPr>
-        <w:t xml:space="preserve"> war</w:t>
-      </w:r>
-      <w:r>
-        <w:rPr>
-          <w:sz w:val="24"/>
-          <w:szCs w:val="24"/>
-        </w:rPr>
-        <w:t xml:space="preserve">. </w:t>
-      </w:r>
-    </w:p>
     <w:tbl>
       <w:tblPr>
         <w:tblStyle w:val="EinfacheTabelle4"/>
@@ -5873,7 +5753,7 @@
           <w:szCs w:val="32"/>
         </w:rPr>
       </w:pPr>
-      <w:bookmarkStart w:id="16" w:name="_Toc31578125"/>
+      <w:bookmarkStart w:id="15" w:name="_Toc30686264"/>
       <w:r>
         <w:rPr>
           <w:color w:val="000000" w:themeColor="text1"/>
@@ -5882,23 +5762,7 @@
         </w:rPr>
         <w:t>6.2 Kostenanalyse</w:t>
       </w:r>
-      <w:bookmarkEnd w:id="16"/>
-    </w:p>
-    <w:p/>
-    <w:p>
-      <w:pPr>
-        <w:rPr>
-          <w:sz w:val="24"/>
-          <w:szCs w:val="24"/>
-        </w:rPr>
-      </w:pPr>
-      <w:r>
-        <w:rPr>
-          <w:sz w:val="24"/>
-          <w:szCs w:val="24"/>
-        </w:rPr>
-        <w:t>Die Tabelle stellt den Dienstleistungsaufwand dar. Es konnten die Gesamtkosten in Höhe von 3224,00€ berechnet werden.</w:t>
-      </w:r>
+      <w:bookmarkEnd w:id="15"/>
     </w:p>
     <w:p/>
     <w:tbl>
@@ -6055,7 +5919,12 @@
               <w:cnfStyle w:val="000000100000" w:firstRow="0" w:lastRow="0" w:firstColumn="0" w:lastColumn="0" w:oddVBand="0" w:evenVBand="0" w:oddHBand="1" w:evenHBand="0" w:firstRowFirstColumn="0" w:firstRowLastColumn="0" w:lastRowFirstColumn="0" w:lastRowLastColumn="0"/>
             </w:pPr>
             <w:r>
-              <w:t>3224,00€</w:t>
+              <w:t>3224,</w:t>
+            </w:r>
+            <w:bookmarkStart w:id="16" w:name="_GoBack"/>
+            <w:bookmarkEnd w:id="16"/>
+            <w:r>
+              <w:t>00€</w:t>
             </w:r>
           </w:p>
         </w:tc>
@@ -6121,7 +5990,7 @@
           <w:szCs w:val="32"/>
         </w:rPr>
       </w:pPr>
-      <w:bookmarkStart w:id="17" w:name="_Toc31578126"/>
+      <w:bookmarkStart w:id="17" w:name="_Toc30686265"/>
       <w:r>
         <w:rPr>
           <w:color w:val="000000" w:themeColor="text1"/>
@@ -6135,30 +6004,6 @@
     <w:p/>
     <w:p>
       <w:pPr>
-        <w:jc w:val="both"/>
-        <w:rPr>
-          <w:sz w:val="24"/>
-          <w:szCs w:val="24"/>
-        </w:rPr>
-      </w:pPr>
-      <w:r>
-        <w:rPr>
-          <w:sz w:val="24"/>
-          <w:szCs w:val="24"/>
-        </w:rPr>
-        <w:t>Nach</w:t>
-      </w:r>
-      <w:r>
-        <w:rPr>
-          <w:sz w:val="24"/>
-          <w:szCs w:val="24"/>
-        </w:rPr>
-        <w:t xml:space="preserve"> Abschluss des Projekts ziehen die Auszubildende ein persönliches Fazit. Das Gelernte wird reflektiert und ein Ausblick auf die zukünftige Arbeit in IT-Projekten, bezogen auf die Auswirkungen des Projekts, wird gegeben.</w:t>
-      </w:r>
-    </w:p>
-    <w:p/>
-    <w:p>
-      <w:pPr>
         <w:pStyle w:val="berschrift2"/>
         <w:tabs>
           <w:tab w:val="left" w:pos="6195"/>
@@ -6170,6 +6015,16 @@
           <w:szCs w:val="56"/>
         </w:rPr>
       </w:pPr>
+      <w:bookmarkStart w:id="18" w:name="_Toc30686266"/>
+      <w:r>
+        <w:rPr>
+          <w:color w:val="000000" w:themeColor="text1"/>
+          <w:sz w:val="32"/>
+          <w:szCs w:val="32"/>
+        </w:rPr>
+        <w:t>6.4 Ausblick</w:t>
+      </w:r>
+      <w:bookmarkEnd w:id="18"/>
       <w:r>
         <w:br w:type="page"/>
       </w:r>
@@ -6182,14 +6037,14 @@
       <w:pPr>
         <w:pStyle w:val="berschrift1"/>
       </w:pPr>
-      <w:bookmarkStart w:id="18" w:name="_Toc31578127"/>
+      <w:bookmarkStart w:id="19" w:name="_Toc30686267"/>
       <w:r>
         <w:t xml:space="preserve">7. </w:t>
       </w:r>
       <w:r>
         <w:t>Anhang</w:t>
       </w:r>
-      <w:bookmarkEnd w:id="18"/>
+      <w:bookmarkEnd w:id="19"/>
     </w:p>
     <w:p>
       <w:pPr>
@@ -6200,7 +6055,7 @@
           <w:szCs w:val="32"/>
         </w:rPr>
       </w:pPr>
-      <w:bookmarkStart w:id="19" w:name="_Toc31578128"/>
+      <w:bookmarkStart w:id="20" w:name="_Toc30686268"/>
       <w:r>
         <w:rPr>
           <w:color w:val="000000" w:themeColor="text1"/>
@@ -6209,7 +6064,7 @@
         </w:rPr>
         <w:t>7.1 Quellen</w:t>
       </w:r>
-      <w:bookmarkEnd w:id="19"/>
+      <w:bookmarkEnd w:id="20"/>
     </w:p>
     <w:p/>
     <w:p>
@@ -6236,7 +6091,7 @@
           <w:szCs w:val="32"/>
         </w:rPr>
       </w:pPr>
-      <w:bookmarkStart w:id="20" w:name="_Toc31578129"/>
+      <w:bookmarkStart w:id="21" w:name="_Toc30686269"/>
       <w:r>
         <w:rPr>
           <w:color w:val="000000" w:themeColor="text1"/>
@@ -6245,7 +6100,7 @@
         </w:rPr>
         <w:t>7.2 Glossar</w:t>
       </w:r>
-      <w:bookmarkEnd w:id="20"/>
+      <w:bookmarkEnd w:id="21"/>
     </w:p>
     <w:p>
       <w:pPr>
@@ -6276,7 +6131,7 @@
           <w:szCs w:val="32"/>
         </w:rPr>
       </w:pPr>
-      <w:bookmarkStart w:id="21" w:name="_Toc31578130"/>
+      <w:bookmarkStart w:id="22" w:name="_Toc30686270"/>
       <w:r>
         <w:rPr>
           <w:color w:val="000000" w:themeColor="text1"/>
@@ -6285,7 +6140,7 @@
         </w:rPr>
         <w:t>7.3 Anhang (UML-Diagramme, Screenshots, Quellcode)</w:t>
       </w:r>
-      <w:bookmarkEnd w:id="21"/>
+      <w:bookmarkEnd w:id="22"/>
     </w:p>
     <w:sectPr>
       <w:headerReference w:type="default" r:id="rId11"/>
@@ -36554,7 +36409,7 @@
 </file>
 
 <file path=customXml/itemProps4.xml><?xml version="1.0" encoding="utf-8"?>
-<ds:datastoreItem xmlns:ds="http://schemas.openxmlformats.org/officeDocument/2006/customXml" ds:itemID="{E9C0F70E-456C-40D5-A368-8B9DA5B01A55}">
+<ds:datastoreItem xmlns:ds="http://schemas.openxmlformats.org/officeDocument/2006/customXml" ds:itemID="{B287121E-D11E-4C83-8DD9-D856BC9F783E}">
   <ds:schemaRefs>
     <ds:schemaRef ds:uri="http://schemas.openxmlformats.org/officeDocument/2006/bibliography"/>
   </ds:schemaRefs>

</xml_diff>